<commit_message>
Updated the agenda with the minutes from today
</commit_message>
<xml_diff>
--- a/Meeting Notes/Internal Meetings/Agenda 2-5-23.docx
+++ b/Meeting Notes/Internal Meetings/Agenda 2-5-23.docx
@@ -25,6 +25,100 @@
       </w:r>
     </w:p>
     <w:p/>
+    <w:p>
+      <w:r>
+        <w:t>Connor:</w:t>
+      </w:r>
+    </w:p>
+    <w:p>
+      <w:r>
+        <w:t>5 mins ended at batched order from the requirements from Connors part</w:t>
+      </w:r>
+    </w:p>
+    <w:p>
+      <w:r>
+        <w:t>Requirements ended up being 14mins</w:t>
+      </w:r>
+    </w:p>
+    <w:p>
+      <w:r>
+        <w:t>Merchant and supplier both have order tracking, we can condense this down into 1 slide and mention that is applies to the two parties</w:t>
+      </w:r>
+    </w:p>
+    <w:p/>
+    <w:p>
+      <w:r>
+        <w:t>Josh:</w:t>
+      </w:r>
+    </w:p>
+    <w:p>
+      <w:r>
+        <w:t>Repeated what I said at the beginning with the users</w:t>
+      </w:r>
+    </w:p>
+    <w:p>
+      <w:r>
+        <w:t>3 mins</w:t>
+      </w:r>
+    </w:p>
+    <w:p/>
+    <w:p>
+      <w:r>
+        <w:t>Lincoln:</w:t>
+      </w:r>
+    </w:p>
+    <w:p>
+      <w:r>
+        <w:t>2.5 mins</w:t>
+      </w:r>
+    </w:p>
+    <w:p/>
+    <w:p>
+      <w:r>
+        <w:t>Galmo:</w:t>
+      </w:r>
+    </w:p>
+    <w:p>
+      <w:r>
+        <w:t>Inconsistencies with lincolns (in transit) wording</w:t>
+      </w:r>
+    </w:p>
+    <w:p>
+      <w:r>
+        <w:t>10 mins</w:t>
+      </w:r>
+    </w:p>
+    <w:p/>
+    <w:p>
+      <w:r>
+        <w:t>Micheal:</w:t>
+      </w:r>
+    </w:p>
+    <w:p>
+      <w:r>
+        <w:t>Went short because we were short on time</w:t>
+      </w:r>
+    </w:p>
+    <w:p>
+      <w:r>
+        <w:t>His part went like 2 mins</w:t>
+      </w:r>
+    </w:p>
+    <w:p/>
+    <w:p>
+      <w:r>
+        <w:t>Shiva:</w:t>
+      </w:r>
+    </w:p>
+    <w:p>
+      <w:r>
+        <w:t>1.5 mins</w:t>
+      </w:r>
+    </w:p>
+    <w:p/>
+    <w:p/>
+    <w:p/>
+    <w:p/>
     <w:p/>
     <w:p>
       <w:pPr>
@@ -55,7 +149,11 @@
         <w:t xml:space="preserve"> mins</w:t>
       </w:r>
     </w:p>
-    <w:p/>
+    <w:p>
+      <w:r>
+        <w:t>Note taken, people need to split up sections (some are too long, some are too short) and condense info on the slides specifically the requirement slides and probably some of the low level stuff.</w:t>
+      </w:r>
+    </w:p>
     <w:p>
       <w:pPr>
         <w:rPr>
@@ -71,7 +169,6 @@
         <w:t>Schedule an evening meeting to go over the presentation again and finalize it before the midterm &lt; 5mins</w:t>
       </w:r>
     </w:p>
-    <w:p/>
     <w:p>
       <w:pPr>
         <w:rPr>
@@ -84,6 +181,22 @@
           <w:b/>
           <w:bCs/>
         </w:rPr>
+        <w:t>TONIGHT 4pm</w:t>
+      </w:r>
+    </w:p>
+    <w:p/>
+    <w:p>
+      <w:pPr>
+        <w:rPr>
+          <w:b/>
+          <w:bCs/>
+        </w:rPr>
+      </w:pPr>
+      <w:r>
+        <w:rPr>
+          <w:b/>
+          <w:bCs/>
+        </w:rPr>
         <w:t xml:space="preserve">IF we have time, go over the schedule with missing team members from </w:t>
       </w:r>
       <w:r>
@@ -106,6 +219,21 @@
           <w:bCs/>
         </w:rPr>
         <w:t>impromptu meeting &lt; Remaining meeting time</w:t>
+      </w:r>
+    </w:p>
+    <w:p>
+      <w:pPr>
+        <w:rPr>
+          <w:b/>
+          <w:bCs/>
+        </w:rPr>
+      </w:pPr>
+      <w:r>
+        <w:rPr>
+          <w:b/>
+          <w:bCs/>
+        </w:rPr>
+        <w:t>Ran out of time</w:t>
       </w:r>
     </w:p>
     <w:sectPr>

</xml_diff>